<commit_message>
EDA and problems statament
</commit_message>
<xml_diff>
--- a/New DOCX Document.docx
+++ b/New DOCX Document.docx
@@ -1599,8 +1599,55 @@
         </w:rPr>
         <w:t xml:space="preserve"> push –u origin main</w:t>
       </w:r>
+    </w:p>
+    <w:p>
+      <w:pPr>
+        <w:pStyle w:val="ListParagraph"/>
+        <w:numPr>
+          <w:ilvl w:val="0"/>
+          <w:numId w:val="1"/>
+        </w:numPr>
+        <w:rPr>
+          <w:sz w:val="40"/>
+          <w:szCs w:val="40"/>
+        </w:rPr>
+      </w:pPr>
+      <w:r>
+        <w:rPr>
+          <w:sz w:val="40"/>
+          <w:szCs w:val="40"/>
+        </w:rPr>
+        <w:t>Pip install –r requirements.txt</w:t>
+      </w:r>
       <w:bookmarkStart w:id="0" w:name="_GoBack"/>
       <w:bookmarkEnd w:id="0"/>
+    </w:p>
+    <w:p>
+      <w:pPr>
+        <w:pStyle w:val="ListParagraph"/>
+        <w:rPr>
+          <w:sz w:val="40"/>
+          <w:szCs w:val="40"/>
+        </w:rPr>
+      </w:pPr>
+    </w:p>
+    <w:p>
+      <w:pPr>
+        <w:pStyle w:val="ListParagraph"/>
+        <w:rPr>
+          <w:sz w:val="40"/>
+          <w:szCs w:val="40"/>
+        </w:rPr>
+      </w:pPr>
+    </w:p>
+    <w:p>
+      <w:pPr>
+        <w:pStyle w:val="ListParagraph"/>
+        <w:rPr>
+          <w:sz w:val="40"/>
+          <w:szCs w:val="40"/>
+        </w:rPr>
+      </w:pPr>
     </w:p>
     <w:sectPr>
       <w:pgSz w:w="12240" w:h="15840"/>

</xml_diff>